<commit_message>
week 9 lecture start
</commit_message>
<xml_diff>
--- a/lectureNotes/09_stats.docx
+++ b/lectureNotes/09_stats.docx
@@ -23,12 +23,14 @@
     <w:p>
       <w:pPr>
         <w:contextualSpacing/>
-        <w:jc w:val="center"/>
       </w:pPr>
     </w:p>
     <w:p>
+      <w:pPr>
+        <w:contextualSpacing/>
+      </w:pPr>
       <w:r>
-        <w:t>Empirical Visualization Methods (Maybe save this for the stats day)</w:t>
+        <w:t>Correlation</w:t>
       </w:r>
     </w:p>
     <w:p>
@@ -36,40 +38,140 @@
         <w:pStyle w:val="ListParagraph"/>
         <w:numPr>
           <w:ilvl w:val="0"/>
-          <w:numId w:val="1"/>
+          <w:numId w:val="3"/>
         </w:numPr>
       </w:pPr>
       <w:r>
-        <w:t xml:space="preserve">Cumulative </w:t>
+        <w:t>Anscombes quartet (always show data with correlation measure)</w:t>
       </w:r>
-      <w:proofErr w:type="spellStart"/>
+    </w:p>
+    <w:p>
+      <w:pPr>
+        <w:contextualSpacing/>
+      </w:pPr>
       <w:r>
-        <w:t>Dist</w:t>
+        <w:t>Linear Regression</w:t>
       </w:r>
-      <w:proofErr w:type="spellEnd"/>
     </w:p>
     <w:p>
       <w:pPr>
         <w:pStyle w:val="ListParagraph"/>
         <w:numPr>
           <w:ilvl w:val="0"/>
-          <w:numId w:val="1"/>
+          <w:numId w:val="3"/>
         </w:numPr>
       </w:pPr>
       <w:r>
-        <w:t>Log Transform</w:t>
+        <w:t xml:space="preserve">Quantifies the relationship </w:t>
       </w:r>
     </w:p>
     <w:p>
       <w:pPr>
+        <w:contextualSpacing/>
+      </w:pPr>
+    </w:p>
+    <w:p>
+      <w:pPr>
+        <w:contextualSpacing/>
+      </w:pPr>
+      <w:r>
+        <w:t>Confidence Intervals</w:t>
+      </w:r>
+    </w:p>
+    <w:p>
+      <w:pPr>
         <w:pStyle w:val="ListParagraph"/>
         <w:numPr>
           <w:ilvl w:val="0"/>
-          <w:numId w:val="1"/>
+          <w:numId w:val="2"/>
         </w:numPr>
       </w:pPr>
       <w:r>
-        <w:t>Q-Q Plots</w:t>
+        <w:t>Normal distribution</w:t>
+      </w:r>
+    </w:p>
+    <w:p>
+      <w:pPr>
+        <w:pStyle w:val="ListParagraph"/>
+        <w:numPr>
+          <w:ilvl w:val="0"/>
+          <w:numId w:val="2"/>
+        </w:numPr>
+      </w:pPr>
+      <w:r>
+        <w:t>Sampling distribution</w:t>
+      </w:r>
+    </w:p>
+    <w:p>
+      <w:pPr>
+        <w:pStyle w:val="ListParagraph"/>
+        <w:numPr>
+          <w:ilvl w:val="0"/>
+          <w:numId w:val="2"/>
+        </w:numPr>
+      </w:pPr>
+      <w:r>
+        <w:t>Central Limit Theorem (video?)</w:t>
+      </w:r>
+    </w:p>
+    <w:p>
+      <w:pPr>
+        <w:pStyle w:val="ListParagraph"/>
+        <w:numPr>
+          <w:ilvl w:val="0"/>
+          <w:numId w:val="2"/>
+        </w:numPr>
+      </w:pPr>
+      <w:r>
+        <w:t>Standard Errors</w:t>
+      </w:r>
+    </w:p>
+    <w:p>
+      <w:pPr>
+        <w:pStyle w:val="ListParagraph"/>
+        <w:numPr>
+          <w:ilvl w:val="0"/>
+          <w:numId w:val="2"/>
+        </w:numPr>
+      </w:pPr>
+      <w:r>
+        <w:t>Examples: first do a simulated data set then something like restaurant ratings?</w:t>
+      </w:r>
+    </w:p>
+    <w:p>
+      <w:pPr>
+        <w:pStyle w:val="ListParagraph"/>
+        <w:numPr>
+          <w:ilvl w:val="0"/>
+          <w:numId w:val="2"/>
+        </w:numPr>
+      </w:pPr>
+      <w:r>
+        <w:t>Error bars in bar charts</w:t>
+      </w:r>
+    </w:p>
+    <w:p>
+      <w:pPr>
+        <w:pStyle w:val="ListParagraph"/>
+        <w:numPr>
+          <w:ilvl w:val="0"/>
+          <w:numId w:val="2"/>
+        </w:numPr>
+      </w:pPr>
+      <w:r>
+        <w:t>Error bars in scatter plots</w:t>
+      </w:r>
+    </w:p>
+    <w:p>
+      <w:pPr>
+        <w:pStyle w:val="ListParagraph"/>
+        <w:numPr>
+          <w:ilvl w:val="0"/>
+          <w:numId w:val="2"/>
+        </w:numPr>
+      </w:pPr>
+      <w:r>
+        <w:t>Error bands in regression plot</w:t>
       </w:r>
     </w:p>
     <w:p/>
@@ -86,6 +188,118 @@
 <file path=word/numbering.xml><?xml version="1.0" encoding="utf-8"?>
 <w:numbering xmlns:wpc="http://schemas.microsoft.com/office/word/2010/wordprocessingCanvas" xmlns:cx="http://schemas.microsoft.com/office/drawing/2014/chartex" xmlns:cx1="http://schemas.microsoft.com/office/drawing/2015/9/8/chartex" xmlns:cx2="http://schemas.microsoft.com/office/drawing/2015/10/21/chartex" xmlns:cx3="http://schemas.microsoft.com/office/drawing/2016/5/9/chartex" xmlns:cx4="http://schemas.microsoft.com/office/drawing/2016/5/10/chartex" xmlns:cx5="http://schemas.microsoft.com/office/drawing/2016/5/11/chartex" xmlns:cx6="http://schemas.microsoft.com/office/drawing/2016/5/12/chartex" xmlns:cx7="http://schemas.microsoft.com/office/drawing/2016/5/13/chartex" xmlns:cx8="http://schemas.microsoft.com/office/drawing/2016/5/14/chartex" xmlns:mc="http://schemas.openxmlformats.org/markup-compatibility/2006" xmlns:aink="http://schemas.microsoft.com/office/drawing/2016/ink" xmlns:am3d="http://schemas.microsoft.com/office/drawing/2017/model3d" xmlns:o="urn:schemas-microsoft-com:office:office" xmlns:oel="http://schemas.microsoft.com/office/2019/extlst" xmlns:r="http://schemas.openxmlformats.org/officeDocument/2006/relationships" xmlns:m="http://schemas.openxmlformats.org/officeDocument/2006/math" xmlns:v="urn:schemas-microsoft-com:vml" xmlns:wp14="http://schemas.microsoft.com/office/word/2010/wordprocessingDrawing" xmlns:wp="http://schemas.openxmlformats.org/drawingml/2006/wordprocessingDrawing" xmlns:w10="urn:schemas-microsoft-com:office:word" xmlns:w="http://schemas.openxmlformats.org/wordprocessingml/2006/main" xmlns:w14="http://schemas.microsoft.com/office/word/2010/wordml" xmlns:w15="http://schemas.microsoft.com/office/word/2012/wordml" xmlns:w16cex="http://schemas.microsoft.com/office/word/2018/wordml/cex" xmlns:w16cid="http://schemas.microsoft.com/office/word/2016/wordml/cid" xmlns:w16="http://schemas.microsoft.com/office/word/2018/wordml" xmlns:w16du="http://schemas.microsoft.com/office/word/2023/wordml/word16du" xmlns:w16sdtdh="http://schemas.microsoft.com/office/word/2020/wordml/sdtdatahash" xmlns:w16sdtfl="http://schemas.microsoft.com/office/word/2024/wordml/sdtformatlock" xmlns:w16se="http://schemas.microsoft.com/office/word/2015/wordml/symex" xmlns:wpg="http://schemas.microsoft.com/office/word/2010/wordprocessingGroup" xmlns:wpi="http://schemas.microsoft.com/office/word/2010/wordprocessingInk" xmlns:wne="http://schemas.microsoft.com/office/word/2006/wordml" xmlns:wps="http://schemas.microsoft.com/office/word/2010/wordprocessingShape" mc:Ignorable="w14 w15 w16se w16cid w16 w16cex w16sdtdh w16sdtfl w16du wp14">
   <w:abstractNum w:abstractNumId="0" w15:restartNumberingAfterBreak="0">
+    <w:nsid w:val="24B15D5F"/>
+    <w:multiLevelType w:val="hybridMultilevel"/>
+    <w:tmpl w:val="DB667F82"/>
+    <w:lvl w:ilvl="0" w:tplc="D1A8C38E">
+      <w:numFmt w:val="bullet"/>
+      <w:lvlText w:val="-"/>
+      <w:lvlJc w:val="left"/>
+      <w:pPr>
+        <w:ind w:left="1080" w:hanging="360"/>
+      </w:pPr>
+      <w:rPr>
+        <w:rFonts w:ascii="Aptos" w:eastAsiaTheme="minorHAnsi" w:hAnsi="Aptos" w:cstheme="minorBidi" w:hint="default"/>
+      </w:rPr>
+    </w:lvl>
+    <w:lvl w:ilvl="1" w:tplc="04090003">
+      <w:start w:val="1"/>
+      <w:numFmt w:val="bullet"/>
+      <w:lvlText w:val="o"/>
+      <w:lvlJc w:val="left"/>
+      <w:pPr>
+        <w:ind w:left="1800" w:hanging="360"/>
+      </w:pPr>
+      <w:rPr>
+        <w:rFonts w:ascii="Courier New" w:hAnsi="Courier New" w:cs="Courier New" w:hint="default"/>
+      </w:rPr>
+    </w:lvl>
+    <w:lvl w:ilvl="2" w:tplc="04090005" w:tentative="1">
+      <w:start w:val="1"/>
+      <w:numFmt w:val="bullet"/>
+      <w:lvlText w:val=""/>
+      <w:lvlJc w:val="left"/>
+      <w:pPr>
+        <w:ind w:left="2520" w:hanging="360"/>
+      </w:pPr>
+      <w:rPr>
+        <w:rFonts w:ascii="Wingdings" w:hAnsi="Wingdings" w:hint="default"/>
+      </w:rPr>
+    </w:lvl>
+    <w:lvl w:ilvl="3" w:tplc="04090001" w:tentative="1">
+      <w:start w:val="1"/>
+      <w:numFmt w:val="bullet"/>
+      <w:lvlText w:val=""/>
+      <w:lvlJc w:val="left"/>
+      <w:pPr>
+        <w:ind w:left="3240" w:hanging="360"/>
+      </w:pPr>
+      <w:rPr>
+        <w:rFonts w:ascii="Symbol" w:hAnsi="Symbol" w:hint="default"/>
+      </w:rPr>
+    </w:lvl>
+    <w:lvl w:ilvl="4" w:tplc="04090003" w:tentative="1">
+      <w:start w:val="1"/>
+      <w:numFmt w:val="bullet"/>
+      <w:lvlText w:val="o"/>
+      <w:lvlJc w:val="left"/>
+      <w:pPr>
+        <w:ind w:left="3960" w:hanging="360"/>
+      </w:pPr>
+      <w:rPr>
+        <w:rFonts w:ascii="Courier New" w:hAnsi="Courier New" w:cs="Courier New" w:hint="default"/>
+      </w:rPr>
+    </w:lvl>
+    <w:lvl w:ilvl="5" w:tplc="04090005" w:tentative="1">
+      <w:start w:val="1"/>
+      <w:numFmt w:val="bullet"/>
+      <w:lvlText w:val=""/>
+      <w:lvlJc w:val="left"/>
+      <w:pPr>
+        <w:ind w:left="4680" w:hanging="360"/>
+      </w:pPr>
+      <w:rPr>
+        <w:rFonts w:ascii="Wingdings" w:hAnsi="Wingdings" w:hint="default"/>
+      </w:rPr>
+    </w:lvl>
+    <w:lvl w:ilvl="6" w:tplc="04090001" w:tentative="1">
+      <w:start w:val="1"/>
+      <w:numFmt w:val="bullet"/>
+      <w:lvlText w:val=""/>
+      <w:lvlJc w:val="left"/>
+      <w:pPr>
+        <w:ind w:left="5400" w:hanging="360"/>
+      </w:pPr>
+      <w:rPr>
+        <w:rFonts w:ascii="Symbol" w:hAnsi="Symbol" w:hint="default"/>
+      </w:rPr>
+    </w:lvl>
+    <w:lvl w:ilvl="7" w:tplc="04090003" w:tentative="1">
+      <w:start w:val="1"/>
+      <w:numFmt w:val="bullet"/>
+      <w:lvlText w:val="o"/>
+      <w:lvlJc w:val="left"/>
+      <w:pPr>
+        <w:ind w:left="6120" w:hanging="360"/>
+      </w:pPr>
+      <w:rPr>
+        <w:rFonts w:ascii="Courier New" w:hAnsi="Courier New" w:cs="Courier New" w:hint="default"/>
+      </w:rPr>
+    </w:lvl>
+    <w:lvl w:ilvl="8" w:tplc="04090005" w:tentative="1">
+      <w:start w:val="1"/>
+      <w:numFmt w:val="bullet"/>
+      <w:lvlText w:val=""/>
+      <w:lvlJc w:val="left"/>
+      <w:pPr>
+        <w:ind w:left="6840" w:hanging="360"/>
+      </w:pPr>
+      <w:rPr>
+        <w:rFonts w:ascii="Wingdings" w:hAnsi="Wingdings" w:hint="default"/>
+      </w:rPr>
+    </w:lvl>
+  </w:abstractNum>
+  <w:abstractNum w:abstractNumId="1" w15:restartNumberingAfterBreak="0">
     <w:nsid w:val="2BD37103"/>
     <w:multiLevelType w:val="hybridMultilevel"/>
     <w:tmpl w:val="841A6598"/>
@@ -197,8 +411,126 @@
       </w:rPr>
     </w:lvl>
   </w:abstractNum>
+  <w:abstractNum w:abstractNumId="2" w15:restartNumberingAfterBreak="0">
+    <w:nsid w:val="5886452B"/>
+    <w:multiLevelType w:val="hybridMultilevel"/>
+    <w:tmpl w:val="172066EE"/>
+    <w:lvl w:ilvl="0" w:tplc="8D4AEDC4">
+      <w:numFmt w:val="bullet"/>
+      <w:lvlText w:val="-"/>
+      <w:lvlJc w:val="left"/>
+      <w:pPr>
+        <w:ind w:left="720" w:hanging="360"/>
+      </w:pPr>
+      <w:rPr>
+        <w:rFonts w:ascii="Aptos" w:eastAsiaTheme="minorHAnsi" w:hAnsi="Aptos" w:cstheme="minorBidi" w:hint="default"/>
+      </w:rPr>
+    </w:lvl>
+    <w:lvl w:ilvl="1" w:tplc="04090003" w:tentative="1">
+      <w:start w:val="1"/>
+      <w:numFmt w:val="bullet"/>
+      <w:lvlText w:val="o"/>
+      <w:lvlJc w:val="left"/>
+      <w:pPr>
+        <w:ind w:left="1440" w:hanging="360"/>
+      </w:pPr>
+      <w:rPr>
+        <w:rFonts w:ascii="Courier New" w:hAnsi="Courier New" w:cs="Courier New" w:hint="default"/>
+      </w:rPr>
+    </w:lvl>
+    <w:lvl w:ilvl="2" w:tplc="04090005" w:tentative="1">
+      <w:start w:val="1"/>
+      <w:numFmt w:val="bullet"/>
+      <w:lvlText w:val=""/>
+      <w:lvlJc w:val="left"/>
+      <w:pPr>
+        <w:ind w:left="2160" w:hanging="360"/>
+      </w:pPr>
+      <w:rPr>
+        <w:rFonts w:ascii="Wingdings" w:hAnsi="Wingdings" w:hint="default"/>
+      </w:rPr>
+    </w:lvl>
+    <w:lvl w:ilvl="3" w:tplc="04090001" w:tentative="1">
+      <w:start w:val="1"/>
+      <w:numFmt w:val="bullet"/>
+      <w:lvlText w:val=""/>
+      <w:lvlJc w:val="left"/>
+      <w:pPr>
+        <w:ind w:left="2880" w:hanging="360"/>
+      </w:pPr>
+      <w:rPr>
+        <w:rFonts w:ascii="Symbol" w:hAnsi="Symbol" w:hint="default"/>
+      </w:rPr>
+    </w:lvl>
+    <w:lvl w:ilvl="4" w:tplc="04090003" w:tentative="1">
+      <w:start w:val="1"/>
+      <w:numFmt w:val="bullet"/>
+      <w:lvlText w:val="o"/>
+      <w:lvlJc w:val="left"/>
+      <w:pPr>
+        <w:ind w:left="3600" w:hanging="360"/>
+      </w:pPr>
+      <w:rPr>
+        <w:rFonts w:ascii="Courier New" w:hAnsi="Courier New" w:cs="Courier New" w:hint="default"/>
+      </w:rPr>
+    </w:lvl>
+    <w:lvl w:ilvl="5" w:tplc="04090005" w:tentative="1">
+      <w:start w:val="1"/>
+      <w:numFmt w:val="bullet"/>
+      <w:lvlText w:val=""/>
+      <w:lvlJc w:val="left"/>
+      <w:pPr>
+        <w:ind w:left="4320" w:hanging="360"/>
+      </w:pPr>
+      <w:rPr>
+        <w:rFonts w:ascii="Wingdings" w:hAnsi="Wingdings" w:hint="default"/>
+      </w:rPr>
+    </w:lvl>
+    <w:lvl w:ilvl="6" w:tplc="04090001" w:tentative="1">
+      <w:start w:val="1"/>
+      <w:numFmt w:val="bullet"/>
+      <w:lvlText w:val=""/>
+      <w:lvlJc w:val="left"/>
+      <w:pPr>
+        <w:ind w:left="5040" w:hanging="360"/>
+      </w:pPr>
+      <w:rPr>
+        <w:rFonts w:ascii="Symbol" w:hAnsi="Symbol" w:hint="default"/>
+      </w:rPr>
+    </w:lvl>
+    <w:lvl w:ilvl="7" w:tplc="04090003" w:tentative="1">
+      <w:start w:val="1"/>
+      <w:numFmt w:val="bullet"/>
+      <w:lvlText w:val="o"/>
+      <w:lvlJc w:val="left"/>
+      <w:pPr>
+        <w:ind w:left="5760" w:hanging="360"/>
+      </w:pPr>
+      <w:rPr>
+        <w:rFonts w:ascii="Courier New" w:hAnsi="Courier New" w:cs="Courier New" w:hint="default"/>
+      </w:rPr>
+    </w:lvl>
+    <w:lvl w:ilvl="8" w:tplc="04090005" w:tentative="1">
+      <w:start w:val="1"/>
+      <w:numFmt w:val="bullet"/>
+      <w:lvlText w:val=""/>
+      <w:lvlJc w:val="left"/>
+      <w:pPr>
+        <w:ind w:left="6480" w:hanging="360"/>
+      </w:pPr>
+      <w:rPr>
+        <w:rFonts w:ascii="Wingdings" w:hAnsi="Wingdings" w:hint="default"/>
+      </w:rPr>
+    </w:lvl>
+  </w:abstractNum>
   <w:num w:numId="1" w16cid:durableId="170948858">
+    <w:abstractNumId w:val="1"/>
+  </w:num>
+  <w:num w:numId="2" w16cid:durableId="1463497743">
     <w:abstractNumId w:val="0"/>
+  </w:num>
+  <w:num w:numId="3" w16cid:durableId="238370214">
+    <w:abstractNumId w:val="2"/>
   </w:num>
 </w:numbering>
 </file>

</xml_diff>